<commit_message>
Added Read me file
</commit_message>
<xml_diff>
--- a/README.docx
+++ b/README.docx
@@ -194,13 +194,7 @@
         <w:rPr>
           <w:i/>
         </w:rPr>
-        <w:t xml:space="preserve"> Cuc</w:t>
-      </w:r>
-      <w:r>
-        <w:rPr>
-          <w:i/>
-        </w:rPr>
-        <w:t>umber Report and Surefire Report</w:t>
+        <w:t xml:space="preserve"> Cucumber Report and Surefire Report</w:t>
       </w:r>
     </w:p>
     <w:p>
@@ -244,13 +238,7 @@
         <w:rPr>
           <w:i/>
         </w:rPr>
-        <w:t xml:space="preserve"> – J</w:t>
-      </w:r>
-      <w:r>
-        <w:rPr>
-          <w:i/>
-        </w:rPr>
-        <w:t>enkins</w:t>
+        <w:t xml:space="preserve"> – Jenkins</w:t>
       </w:r>
     </w:p>
     <w:p>
@@ -543,7 +531,7 @@
                 <v:shape id="_x0000_i1025" type="#_x0000_t75" style="width:91pt;height:40.3pt" o:ole="">
                   <v:imagedata r:id="rId7" o:title=""/>
                 </v:shape>
-                <o:OLEObject Type="Embed" ProgID="Package" ShapeID="_x0000_i1025" DrawAspect="Content" ObjectID="_1662130355" r:id="rId8"/>
+                <o:OLEObject Type="Embed" ProgID="Package" ShapeID="_x0000_i1025" DrawAspect="Content" ObjectID="_1662130644" r:id="rId8"/>
               </w:object>
             </w:r>
           </w:p>
@@ -566,7 +554,7 @@
                 <v:shape id="_x0000_i1026" type="#_x0000_t75" style="width:84.1pt;height:40.3pt" o:ole="">
                   <v:imagedata r:id="rId9" o:title=""/>
                 </v:shape>
-                <o:OLEObject Type="Embed" ProgID="Package" ShapeID="_x0000_i1026" DrawAspect="Content" ObjectID="_1662130356" r:id="rId10"/>
+                <o:OLEObject Type="Embed" ProgID="Package" ShapeID="_x0000_i1026" DrawAspect="Content" ObjectID="_1662130645" r:id="rId10"/>
               </w:object>
             </w:r>
           </w:p>
@@ -668,16 +656,7 @@
                 <w:szCs w:val="20"/>
                 <w:shd w:val="clear" w:color="auto" w:fill="E8F2FE"/>
               </w:rPr>
-              <w:t>/v1/employees</w:t>
-            </w:r>
-            <w:r>
-              <w:rPr>
-                <w:rFonts w:ascii="Consolas" w:hAnsi="Consolas" w:cs="Consolas"/>
-                <w:sz w:val="20"/>
-                <w:szCs w:val="20"/>
-                <w:shd w:val="clear" w:color="auto" w:fill="E8F2FE"/>
-              </w:rPr>
-              <w:t>/1</w:t>
+              <w:t>/v1/employees/1</w:t>
             </w:r>
           </w:p>
         </w:tc>
@@ -699,7 +678,7 @@
                 <v:shape id="_x0000_i1027" type="#_x0000_t75" style="width:91pt;height:40.3pt" o:ole="">
                   <v:imagedata r:id="rId11" o:title=""/>
                 </v:shape>
-                <o:OLEObject Type="Embed" ProgID="Package" ShapeID="_x0000_i1027" DrawAspect="Content" ObjectID="_1662130357" r:id="rId12"/>
+                <o:OLEObject Type="Embed" ProgID="Package" ShapeID="_x0000_i1027" DrawAspect="Content" ObjectID="_1662130646" r:id="rId12"/>
               </w:object>
             </w:r>
           </w:p>
@@ -722,7 +701,7 @@
                 <v:shape id="_x0000_i1028" type="#_x0000_t75" style="width:84.1pt;height:40.3pt" o:ole="">
                   <v:imagedata r:id="rId9" o:title=""/>
                 </v:shape>
-                <o:OLEObject Type="Embed" ProgID="Package" ShapeID="_x0000_i1028" DrawAspect="Content" ObjectID="_1662130358" r:id="rId13"/>
+                <o:OLEObject Type="Embed" ProgID="Package" ShapeID="_x0000_i1028" DrawAspect="Content" ObjectID="_1662130647" r:id="rId13"/>
               </w:object>
             </w:r>
           </w:p>
@@ -807,16 +786,7 @@
                 <w:szCs w:val="20"/>
                 <w:shd w:val="clear" w:color="auto" w:fill="E8F2FE"/>
               </w:rPr>
-              <w:t>https://reqres.in</w:t>
-            </w:r>
-            <w:r>
-              <w:rPr>
-                <w:rFonts w:ascii="Consolas" w:hAnsi="Consolas" w:cs="Consolas"/>
-                <w:sz w:val="20"/>
-                <w:szCs w:val="20"/>
-                <w:shd w:val="clear" w:color="auto" w:fill="E8F2FE"/>
-              </w:rPr>
-              <w:t>/</w:t>
+              <w:t>https://reqres.in/</w:t>
             </w:r>
             <w:r>
               <w:rPr>
@@ -856,10 +826,10 @@
             </w:pPr>
             <w:r>
               <w:object w:dxaOrig="1831" w:dyaOrig="810">
-                <v:shape id="_x0000_i1030" type="#_x0000_t75" style="width:91.6pt;height:40.3pt" o:ole="">
+                <v:shape id="_x0000_i1029" type="#_x0000_t75" style="width:91.6pt;height:40.3pt" o:ole="">
                   <v:imagedata r:id="rId14" o:title=""/>
                 </v:shape>
-                <o:OLEObject Type="Embed" ProgID="Package" ShapeID="_x0000_i1030" DrawAspect="Content" ObjectID="_1662130359" r:id="rId15"/>
+                <o:OLEObject Type="Embed" ProgID="Package" ShapeID="_x0000_i1029" DrawAspect="Content" ObjectID="_1662130648" r:id="rId15"/>
               </w:object>
             </w:r>
           </w:p>
@@ -880,18 +850,18 @@
             </w:pPr>
             <w:r>
               <w:object w:dxaOrig="1681" w:dyaOrig="810">
-                <v:shape id="_x0000_i1032" type="#_x0000_t75" style="width:84.1pt;height:40.3pt" o:ole="">
+                <v:shape id="_x0000_i1030" type="#_x0000_t75" style="width:84.1pt;height:40.3pt" o:ole="">
                   <v:imagedata r:id="rId9" o:title=""/>
                 </v:shape>
-                <o:OLEObject Type="Embed" ProgID="Package" ShapeID="_x0000_i1032" DrawAspect="Content" ObjectID="_1662130360" r:id="rId16"/>
+                <o:OLEObject Type="Embed" ProgID="Package" ShapeID="_x0000_i1030" DrawAspect="Content" ObjectID="_1662130649" r:id="rId16"/>
               </w:object>
             </w:r>
             <w:r>
               <w:object w:dxaOrig="2356" w:dyaOrig="810">
-                <v:shape id="_x0000_i1035" type="#_x0000_t75" style="width:77.75pt;height:40.3pt" o:ole="">
+                <v:shape id="_x0000_i1031" type="#_x0000_t75" style="width:77.75pt;height:40.3pt" o:ole="">
                   <v:imagedata r:id="rId17" o:title=""/>
                 </v:shape>
-                <o:OLEObject Type="Embed" ProgID="Package" ShapeID="_x0000_i1035" DrawAspect="Content" ObjectID="_1662130361" r:id="rId18"/>
+                <o:OLEObject Type="Embed" ProgID="Package" ShapeID="_x0000_i1031" DrawAspect="Content" ObjectID="_1662130650" r:id="rId18"/>
               </w:object>
             </w:r>
           </w:p>
@@ -1016,10 +986,10 @@
             </w:pPr>
             <w:r>
               <w:object w:dxaOrig="1980" w:dyaOrig="810">
-                <v:shape id="_x0000_i1031" type="#_x0000_t75" style="width:99.05pt;height:40.3pt" o:ole="">
+                <v:shape id="_x0000_i1032" type="#_x0000_t75" style="width:99.05pt;height:40.3pt" o:ole="">
                   <v:imagedata r:id="rId19" o:title=""/>
                 </v:shape>
-                <o:OLEObject Type="Embed" ProgID="Package" ShapeID="_x0000_i1031" DrawAspect="Content" ObjectID="_1662130362" r:id="rId20"/>
+                <o:OLEObject Type="Embed" ProgID="Package" ShapeID="_x0000_i1032" DrawAspect="Content" ObjectID="_1662130651" r:id="rId20"/>
               </w:object>
             </w:r>
           </w:p>
@@ -1043,7 +1013,7 @@
                 <v:shape id="_x0000_i1033" type="#_x0000_t75" style="width:70.25pt;height:40.3pt" o:ole="">
                   <v:imagedata r:id="rId9" o:title=""/>
                 </v:shape>
-                <o:OLEObject Type="Embed" ProgID="Package" ShapeID="_x0000_i1033" DrawAspect="Content" ObjectID="_1662130363" r:id="rId21"/>
+                <o:OLEObject Type="Embed" ProgID="Package" ShapeID="_x0000_i1033" DrawAspect="Content" ObjectID="_1662130652" r:id="rId21"/>
               </w:object>
             </w:r>
             <w:r>
@@ -1051,7 +1021,7 @@
                 <v:shape id="_x0000_i1034" type="#_x0000_t75" style="width:66.25pt;height:40.3pt" o:ole="">
                   <v:imagedata r:id="rId22" o:title=""/>
                 </v:shape>
-                <o:OLEObject Type="Embed" ProgID="Package" ShapeID="_x0000_i1034" DrawAspect="Content" ObjectID="_1662130364" r:id="rId23"/>
+                <o:OLEObject Type="Embed" ProgID="Package" ShapeID="_x0000_i1034" DrawAspect="Content" ObjectID="_1662130653" r:id="rId23"/>
               </w:object>
             </w:r>
           </w:p>
@@ -1134,25 +1104,7 @@
                 <w:szCs w:val="20"/>
                 <w:shd w:val="clear" w:color="auto" w:fill="E8F2FE"/>
               </w:rPr>
-              <w:t>https://reqres.in/</w:t>
-            </w:r>
-            <w:r>
-              <w:rPr>
-                <w:rFonts w:ascii="Consolas" w:hAnsi="Consolas" w:cs="Consolas"/>
-                <w:sz w:val="20"/>
-                <w:szCs w:val="20"/>
-                <w:shd w:val="clear" w:color="auto" w:fill="E8F2FE"/>
-              </w:rPr>
-              <w:t xml:space="preserve"> </w:t>
-            </w:r>
-            <w:r>
-              <w:rPr>
-                <w:rFonts w:ascii="Consolas" w:hAnsi="Consolas" w:cs="Consolas"/>
-                <w:sz w:val="20"/>
-                <w:szCs w:val="20"/>
-                <w:shd w:val="clear" w:color="auto" w:fill="E8F2FE"/>
-              </w:rPr>
-              <w:t>/</w:t>
+              <w:t>https://reqres.in/ /</w:t>
             </w:r>
             <w:proofErr w:type="spellStart"/>
             <w:r>
@@ -1193,10 +1145,10 @@
             </w:pPr>
             <w:r>
               <w:object w:dxaOrig="2100" w:dyaOrig="810">
-                <v:shape id="_x0000_i1029" type="#_x0000_t75" style="width:104.85pt;height:40.3pt" o:ole="">
+                <v:shape id="_x0000_i1035" type="#_x0000_t75" style="width:104.85pt;height:40.3pt" o:ole="">
                   <v:imagedata r:id="rId24" o:title=""/>
                 </v:shape>
-                <o:OLEObject Type="Embed" ProgID="Package" ShapeID="_x0000_i1029" DrawAspect="Content" ObjectID="_1662130365" r:id="rId25"/>
+                <o:OLEObject Type="Embed" ProgID="Package" ShapeID="_x0000_i1035" DrawAspect="Content" ObjectID="_1662130654" r:id="rId25"/>
               </w:object>
             </w:r>
           </w:p>
@@ -1296,21 +1248,7 @@
           <w:rFonts w:ascii="Segoe UI" w:hAnsi="Segoe UI" w:cs="Segoe UI"/>
           <w:color w:val="24292E"/>
         </w:rPr>
-        <w:t xml:space="preserve">We need to </w:t>
-      </w:r>
-      <w:r>
-        <w:rPr>
-          <w:rFonts w:ascii="Segoe UI" w:hAnsi="Segoe UI" w:cs="Segoe UI"/>
-          <w:color w:val="24292E"/>
-        </w:rPr>
-        <w:t>install</w:t>
-      </w:r>
-      <w:r>
-        <w:rPr>
-          <w:rFonts w:ascii="Segoe UI" w:hAnsi="Segoe UI" w:cs="Segoe UI"/>
-          <w:color w:val="24292E"/>
-        </w:rPr>
-        <w:t xml:space="preserve"> </w:t>
+        <w:t xml:space="preserve">We need to install </w:t>
       </w:r>
       <w:proofErr w:type="gramStart"/>
       <w:r>
@@ -1432,16 +1370,7 @@
           <w:sz w:val="30"/>
           <w:szCs w:val="30"/>
         </w:rPr>
-        <w:t>Installation</w:t>
-      </w:r>
-      <w:r>
-        <w:rPr>
-          <w:rFonts w:ascii="Segoe UI" w:hAnsi="Segoe UI" w:cs="Segoe UI"/>
-          <w:color w:val="24292E"/>
-          <w:sz w:val="30"/>
-          <w:szCs w:val="30"/>
-        </w:rPr>
-        <w:t xml:space="preserve"> -</w:t>
+        <w:t>Installation -</w:t>
       </w:r>
     </w:p>
     <w:p>
@@ -2851,14 +2780,6 @@
           <w:color w:val="24292E"/>
         </w:rPr>
       </w:pPr>
-      <w:r>
-        <w:rPr>
-          <w:rFonts w:ascii="Segoe UI" w:hAnsi="Segoe UI" w:cs="Segoe UI"/>
-          <w:b/>
-          <w:color w:val="24292E"/>
-        </w:rPr>
-        <w:t xml:space="preserve">      </w:t>
-      </w:r>
       <w:proofErr w:type="gramStart"/>
       <w:r>
         <w:rPr>
@@ -2866,7 +2787,15 @@
           <w:b/>
           <w:color w:val="24292E"/>
         </w:rPr>
-        <w:t>2.Execute</w:t>
+        <w:t>3</w:t>
+      </w:r>
+      <w:r>
+        <w:rPr>
+          <w:rFonts w:ascii="Segoe UI" w:hAnsi="Segoe UI" w:cs="Segoe UI"/>
+          <w:b/>
+          <w:color w:val="24292E"/>
+        </w:rPr>
+        <w:t>.Execute</w:t>
       </w:r>
       <w:proofErr w:type="gramEnd"/>
       <w:r>
@@ -2975,16 +2904,7 @@
     </w:p>
     <w:p>
       <w:r>
-        <w:t xml:space="preserve">     </w:t>
-      </w:r>
-      <w:r>
-        <w:t xml:space="preserve">Run </w:t>
-      </w:r>
-      <w:r>
-        <w:t xml:space="preserve">individual </w:t>
-      </w:r>
-      <w:r>
-        <w:t>with below maven command</w:t>
+        <w:t xml:space="preserve">     Run individual with below maven command</w:t>
       </w:r>
     </w:p>
     <w:p>
@@ -3094,14 +3014,6 @@
           <w:color w:val="24292E"/>
         </w:rPr>
       </w:pPr>
-      <w:r>
-        <w:rPr>
-          <w:rFonts w:ascii="Segoe UI" w:hAnsi="Segoe UI" w:cs="Segoe UI"/>
-          <w:b/>
-          <w:color w:val="24292E"/>
-        </w:rPr>
-        <w:t xml:space="preserve">  </w:t>
-      </w:r>
       <w:proofErr w:type="gramStart"/>
       <w:r>
         <w:rPr>
@@ -3109,7 +3021,15 @@
           <w:b/>
           <w:color w:val="24292E"/>
         </w:rPr>
-        <w:t>3.Execute</w:t>
+        <w:t>4</w:t>
+      </w:r>
+      <w:r>
+        <w:rPr>
+          <w:rFonts w:ascii="Segoe UI" w:hAnsi="Segoe UI" w:cs="Segoe UI"/>
+          <w:b/>
+          <w:color w:val="24292E"/>
+        </w:rPr>
+        <w:t>.Execute</w:t>
       </w:r>
       <w:proofErr w:type="gramEnd"/>
       <w:r>
@@ -3200,7 +3120,15 @@
           <w:color w:val="24292E"/>
         </w:rPr>
         <w:lastRenderedPageBreak/>
-        <w:t>4.Test</w:t>
+        <w:t>5</w:t>
+      </w:r>
+      <w:r>
+        <w:rPr>
+          <w:rFonts w:ascii="Segoe UI" w:hAnsi="Segoe UI" w:cs="Segoe UI"/>
+          <w:b/>
+          <w:color w:val="24292E"/>
+        </w:rPr>
+        <w:t>.Test</w:t>
       </w:r>
       <w:proofErr w:type="gramEnd"/>
       <w:r>
@@ -3280,7 +3208,15 @@
           <w:b/>
           <w:color w:val="24292E"/>
         </w:rPr>
-        <w:t>5.Git</w:t>
+        <w:t>6</w:t>
+      </w:r>
+      <w:r>
+        <w:rPr>
+          <w:rFonts w:ascii="Segoe UI" w:hAnsi="Segoe UI" w:cs="Segoe UI"/>
+          <w:b/>
+          <w:color w:val="24292E"/>
+        </w:rPr>
+        <w:t>.Git</w:t>
       </w:r>
       <w:proofErr w:type="gramEnd"/>
       <w:r>
@@ -3334,7 +3270,15 @@
           <w:b/>
           <w:color w:val="24292E"/>
         </w:rPr>
-        <w:t>6.Jenkins</w:t>
+        <w:t>7</w:t>
+      </w:r>
+      <w:r>
+        <w:rPr>
+          <w:rFonts w:ascii="Segoe UI" w:hAnsi="Segoe UI" w:cs="Segoe UI"/>
+          <w:b/>
+          <w:color w:val="24292E"/>
+        </w:rPr>
+        <w:t>.Jenkins</w:t>
       </w:r>
       <w:proofErr w:type="gramEnd"/>
       <w:r>
@@ -3455,34 +3399,7 @@
       </w:r>
       <w:proofErr w:type="gramEnd"/>
       <w:r>
-        <w:t xml:space="preserve"> </w:t>
-      </w:r>
-      <w:r>
-        <w:rPr>
-          <w:b/>
-        </w:rPr>
-        <w:t>Cucumber report generation</w:t>
-      </w:r>
-      <w:r>
-        <w:rPr>
-          <w:b/>
-        </w:rPr>
-        <w:t xml:space="preserve"> with both eclipse and job run</w:t>
-      </w:r>
-      <w:r>
-        <w:rPr>
-          <w:b/>
-        </w:rPr>
-        <w:t xml:space="preserve"> </w:t>
-      </w:r>
-      <w:r>
-        <w:rPr>
-          <w:b/>
-        </w:rPr>
-        <w:t>–</w:t>
-      </w:r>
-      <w:r>
-        <w:t xml:space="preserve"> </w:t>
+        <w:t xml:space="preserve"> Cucumber report generation with both eclipse and job run – </w:t>
       </w:r>
     </w:p>
     <w:p>
@@ -3530,30 +3447,17 @@
     <w:p>
       <w:proofErr w:type="gramStart"/>
       <w:r>
-        <w:rPr>
-          <w:b/>
-        </w:rPr>
         <w:t>d)Email</w:t>
       </w:r>
       <w:proofErr w:type="gramEnd"/>
       <w:r>
-        <w:rPr>
-          <w:b/>
-        </w:rPr>
-        <w:t xml:space="preserve"> notification send out  for failed build(Need to enhance with formatting and test report</w:t>
+        <w:t xml:space="preserve"> notification send out  for failed build(Need to enhance with formatting and test report attachment) -</w:t>
       </w:r>
       <w:r>
         <w:t xml:space="preserve"> </w:t>
       </w:r>
-      <w:r>
-        <w:rPr>
-          <w:b/>
-        </w:rPr>
-        <w:t>attachment) -</w:t>
-      </w:r>
-      <w:r>
-        <w:t xml:space="preserve"> </w:t>
-      </w:r>
+      <w:bookmarkStart w:id="0" w:name="_GoBack"/>
+      <w:bookmarkEnd w:id="0"/>
       <w:r>
         <w:br/>
       </w:r>
@@ -3597,8 +3501,6 @@
           </wp:inline>
         </w:drawing>
       </w:r>
-      <w:bookmarkStart w:id="0" w:name="_GoBack"/>
-      <w:bookmarkEnd w:id="0"/>
     </w:p>
     <w:p>
       <w:r>

</xml_diff>